<commit_message>
Daten Verbessert und Daten von dem ersten Test hinzugefügt
</commit_message>
<xml_diff>
--- a/Daten/Daten.docx
+++ b/Daten/Daten.docx
@@ -66,7 +66,7 @@
         <w:t xml:space="preserve">574 SMS wurden aus verschiedenen Quellen von Tiago Agostino de Almeida und </w:t>
       </w:r>
       <w:r>
-        <w:t>Agostinho de Almeida</w:t>
+        <w:t>José María Gómez Hidalgo</w:t>
       </w:r>
       <w:r>
         <w:t xml:space="preserve"> </w:t>
@@ -287,6 +287,9 @@
       <w:r>
         <w:t>containNumSequence -&gt; ob zahlen vorhanden sind.</w:t>
       </w:r>
+      <w:r>
+        <w:t xml:space="preserve"> (Mindestens fünf Zahlen hintereinander)</w:t>
+      </w:r>
     </w:p>
     <w:p>
       <w:pPr>
@@ -297,10 +300,10 @@
         </w:numPr>
       </w:pPr>
       <w:r>
-        <w:t>containsCurrencySymbol -&gt; ob das Dollar Zei</w:t>
-      </w:r>
-      <w:r>
-        <w:t>chen („$“) vorhanden ist.</w:t>
+        <w:t xml:space="preserve">containsCurrencySymbol -&gt; ob </w:t>
+      </w:r>
+      <w:r>
+        <w:t>ein Währungszeichen vorhanden ist.</w:t>
       </w:r>
     </w:p>
     <w:p>
@@ -372,6 +375,32 @@
       </w:pPr>
       <w:r>
         <w:t xml:space="preserve">Text -&gt; Die Nachricht in Textformat die entweder ham oder spam ist. </w:t>
+      </w:r>
+    </w:p>
+    <w:p/>
+    <w:p>
+      <w:pPr>
+        <w:pStyle w:val="Listenabsatz"/>
+        <w:numPr>
+          <w:ilvl w:val="0"/>
+          <w:numId w:val="2"/>
+        </w:numPr>
+      </w:pPr>
+      <w:r>
+        <w:lastRenderedPageBreak/>
+        <w:t>Wie viele Attribute</w:t>
+      </w:r>
+    </w:p>
+    <w:p>
+      <w:pPr>
+        <w:pStyle w:val="Listenabsatz"/>
+        <w:numPr>
+          <w:ilvl w:val="0"/>
+          <w:numId w:val="2"/>
+        </w:numPr>
+      </w:pPr>
+      <w:r>
+        <w:t xml:space="preserve">Was gute Werte sind </w:t>
       </w:r>
     </w:p>
     <w:p/>
@@ -644,8 +673,124 @@
       </w:rPr>
     </w:lvl>
   </w:abstractNum>
+  <w:abstractNum w:abstractNumId="1" w15:restartNumberingAfterBreak="0">
+    <w:nsid w:val="7D213F3E"/>
+    <w:multiLevelType w:val="hybridMultilevel"/>
+    <w:tmpl w:val="1D5236B6"/>
+    <w:lvl w:ilvl="0" w:tplc="53A41B8C">
+      <w:start w:val="5"/>
+      <w:numFmt w:val="bullet"/>
+      <w:lvlText w:val=""/>
+      <w:lvlJc w:val="left"/>
+      <w:pPr>
+        <w:ind w:left="720" w:hanging="360"/>
+      </w:pPr>
+      <w:rPr>
+        <w:rFonts w:ascii="Wingdings" w:eastAsiaTheme="minorHAnsi" w:hAnsi="Wingdings" w:cstheme="minorBidi" w:hint="default"/>
+      </w:rPr>
+    </w:lvl>
+    <w:lvl w:ilvl="1" w:tplc="04070003" w:tentative="1">
+      <w:start w:val="1"/>
+      <w:numFmt w:val="bullet"/>
+      <w:lvlText w:val="o"/>
+      <w:lvlJc w:val="left"/>
+      <w:pPr>
+        <w:ind w:left="1440" w:hanging="360"/>
+      </w:pPr>
+      <w:rPr>
+        <w:rFonts w:ascii="Courier New" w:hAnsi="Courier New" w:cs="Courier New" w:hint="default"/>
+      </w:rPr>
+    </w:lvl>
+    <w:lvl w:ilvl="2" w:tplc="04070005" w:tentative="1">
+      <w:start w:val="1"/>
+      <w:numFmt w:val="bullet"/>
+      <w:lvlText w:val=""/>
+      <w:lvlJc w:val="left"/>
+      <w:pPr>
+        <w:ind w:left="2160" w:hanging="360"/>
+      </w:pPr>
+      <w:rPr>
+        <w:rFonts w:ascii="Wingdings" w:hAnsi="Wingdings" w:hint="default"/>
+      </w:rPr>
+    </w:lvl>
+    <w:lvl w:ilvl="3" w:tplc="04070001" w:tentative="1">
+      <w:start w:val="1"/>
+      <w:numFmt w:val="bullet"/>
+      <w:lvlText w:val=""/>
+      <w:lvlJc w:val="left"/>
+      <w:pPr>
+        <w:ind w:left="2880" w:hanging="360"/>
+      </w:pPr>
+      <w:rPr>
+        <w:rFonts w:ascii="Symbol" w:hAnsi="Symbol" w:hint="default"/>
+      </w:rPr>
+    </w:lvl>
+    <w:lvl w:ilvl="4" w:tplc="04070003" w:tentative="1">
+      <w:start w:val="1"/>
+      <w:numFmt w:val="bullet"/>
+      <w:lvlText w:val="o"/>
+      <w:lvlJc w:val="left"/>
+      <w:pPr>
+        <w:ind w:left="3600" w:hanging="360"/>
+      </w:pPr>
+      <w:rPr>
+        <w:rFonts w:ascii="Courier New" w:hAnsi="Courier New" w:cs="Courier New" w:hint="default"/>
+      </w:rPr>
+    </w:lvl>
+    <w:lvl w:ilvl="5" w:tplc="04070005" w:tentative="1">
+      <w:start w:val="1"/>
+      <w:numFmt w:val="bullet"/>
+      <w:lvlText w:val=""/>
+      <w:lvlJc w:val="left"/>
+      <w:pPr>
+        <w:ind w:left="4320" w:hanging="360"/>
+      </w:pPr>
+      <w:rPr>
+        <w:rFonts w:ascii="Wingdings" w:hAnsi="Wingdings" w:hint="default"/>
+      </w:rPr>
+    </w:lvl>
+    <w:lvl w:ilvl="6" w:tplc="04070001" w:tentative="1">
+      <w:start w:val="1"/>
+      <w:numFmt w:val="bullet"/>
+      <w:lvlText w:val=""/>
+      <w:lvlJc w:val="left"/>
+      <w:pPr>
+        <w:ind w:left="5040" w:hanging="360"/>
+      </w:pPr>
+      <w:rPr>
+        <w:rFonts w:ascii="Symbol" w:hAnsi="Symbol" w:hint="default"/>
+      </w:rPr>
+    </w:lvl>
+    <w:lvl w:ilvl="7" w:tplc="04070003" w:tentative="1">
+      <w:start w:val="1"/>
+      <w:numFmt w:val="bullet"/>
+      <w:lvlText w:val="o"/>
+      <w:lvlJc w:val="left"/>
+      <w:pPr>
+        <w:ind w:left="5760" w:hanging="360"/>
+      </w:pPr>
+      <w:rPr>
+        <w:rFonts w:ascii="Courier New" w:hAnsi="Courier New" w:cs="Courier New" w:hint="default"/>
+      </w:rPr>
+    </w:lvl>
+    <w:lvl w:ilvl="8" w:tplc="04070005" w:tentative="1">
+      <w:start w:val="1"/>
+      <w:numFmt w:val="bullet"/>
+      <w:lvlText w:val=""/>
+      <w:lvlJc w:val="left"/>
+      <w:pPr>
+        <w:ind w:left="6480" w:hanging="360"/>
+      </w:pPr>
+      <w:rPr>
+        <w:rFonts w:ascii="Wingdings" w:hAnsi="Wingdings" w:hint="default"/>
+      </w:rPr>
+    </w:lvl>
+  </w:abstractNum>
   <w:num w:numId="1" w16cid:durableId="408307573">
     <w:abstractNumId w:val="0"/>
+  </w:num>
+  <w:num w:numId="2" w16cid:durableId="1462960215">
+    <w:abstractNumId w:val="1"/>
   </w:num>
 </w:numbering>
 </file>

</xml_diff>